<commit_message>
Added couple of lines on generator
</commit_message>
<xml_diff>
--- a/writeup_report.docx
+++ b/writeup_report.docx
@@ -1667,11 +1667,34 @@
       <w:r>
         <w:t>Used 80/20 training vs validation split.</w:t>
       </w:r>
+      <w:r>
+        <w:t xml:space="preserve"> </w:t>
+      </w:r>
+    </w:p>
+    <w:p>
+      <w:pPr>
+        <w:pStyle w:val="ListParagraph"/>
+        <w:numPr>
+          <w:ilvl w:val="0"/>
+          <w:numId w:val="4"/>
+        </w:numPr>
+        <w:rPr>
+          <w:rStyle w:val="Heading2Char"/>
+        </w:rPr>
+      </w:pPr>
+      <w:r>
+        <w:rPr>
+          <w:rStyle w:val="Heading2Char"/>
+        </w:rPr>
+        <w:t>Usage of fit_generator</w:t>
+      </w:r>
+    </w:p>
+    <w:p>
+      <w:r>
+        <w:t>I used generator in between. If one looks at my git history, the usage can be seen. Since, I am working on an Azure VM with 56GB memory and since, the data set I had was reasonably small, I was not getting any advantage of using generator. Hence, I abandoned it.</w:t>
+      </w:r>
       <w:bookmarkStart w:id="0" w:name="_GoBack"/>
       <w:bookmarkEnd w:id="0"/>
-      <w:r>
-        <w:t xml:space="preserve"> </w:t>
-      </w:r>
     </w:p>
     <w:sectPr>
       <w:pgSz w:w="12240" w:h="15840"/>

</xml_diff>